<commit_message>
Added changes to Accounts Receivable US
</commit_message>
<xml_diff>
--- a/User Stories/Accountant Role User Stories.docx
+++ b/User Stories/Accountant Role User Stories.docx
@@ -184,6 +184,12 @@
     </w:p>
     <w:p>
       <w:pPr>
+        <w:pStyle w:val="ListParagraph"/>
+        <w:ind w:left="2160"/>
+      </w:pPr>
+    </w:p>
+    <w:p>
+      <w:pPr>
         <w:ind w:left="1440"/>
       </w:pPr>
       <w:r>
@@ -360,7 +366,7 @@
           <w:b/>
           <w:bCs/>
         </w:rPr>
-        <w:t>Accounts Receivable Management:</w:t>
+        <w:t>Accounts Receivable:</w:t>
       </w:r>
     </w:p>
     <w:p>
@@ -400,22 +406,11 @@
       <w:pPr>
         <w:ind w:left="1440"/>
       </w:pPr>
-    </w:p>
-    <w:p>
-      <w:pPr>
-        <w:ind w:left="1440"/>
-      </w:pPr>
-    </w:p>
-    <w:p>
-      <w:pPr>
-        <w:ind w:left="1440"/>
-      </w:pPr>
       <w:r>
         <w:rPr>
           <w:b/>
           <w:bCs/>
         </w:rPr>
-        <w:lastRenderedPageBreak/>
         <w:t>Acceptance Criteria:</w:t>
       </w:r>
     </w:p>
@@ -428,6 +423,7 @@
         </w:numPr>
       </w:pPr>
       <w:r>
+        <w:lastRenderedPageBreak/>
         <w:t>GIVEN</w:t>
       </w:r>
       <w:r>
@@ -574,6 +570,18 @@
       <w:r>
         <w:t xml:space="preserve"> they should be able to view additional details if necessary, such as payment history or related transactions.</w:t>
       </w:r>
+    </w:p>
+    <w:p>
+      <w:pPr>
+        <w:pStyle w:val="ListParagraph"/>
+        <w:ind w:left="2160"/>
+      </w:pPr>
+    </w:p>
+    <w:p>
+      <w:pPr>
+        <w:pStyle w:val="ListParagraph"/>
+        <w:ind w:left="2160"/>
+      </w:pPr>
     </w:p>
     <w:p>
       <w:pPr>
@@ -629,34 +637,25 @@
         </w:numPr>
       </w:pPr>
       <w:r>
-        <w:t>GIVEN</w:t>
-      </w:r>
-      <w:r>
-        <w:t xml:space="preserve"> the accountant is logged into the system,</w:t>
-      </w:r>
-    </w:p>
-    <w:p>
-      <w:pPr>
-        <w:pStyle w:val="ListParagraph"/>
-        <w:ind w:left="2160"/>
-      </w:pPr>
-      <w:r>
-        <w:t>WHEN</w:t>
-      </w:r>
-      <w:r>
-        <w:t xml:space="preserve"> they access the interface,</w:t>
-      </w:r>
-    </w:p>
-    <w:p>
-      <w:pPr>
-        <w:pStyle w:val="ListParagraph"/>
-        <w:ind w:left="2160"/>
-      </w:pPr>
-      <w:r>
-        <w:t>THEN</w:t>
-      </w:r>
-      <w:r>
-        <w:t xml:space="preserve"> they should be directed to a dedicated section displaying accounts receivable information.</w:t>
+        <w:t>GIVEN the accountant is logged into the system,</w:t>
+      </w:r>
+    </w:p>
+    <w:p>
+      <w:pPr>
+        <w:pStyle w:val="ListParagraph"/>
+        <w:ind w:left="2160"/>
+      </w:pPr>
+      <w:r>
+        <w:t>WHEN they access the dedicated form or interface for adding new accounts receivable entries,</w:t>
+      </w:r>
+    </w:p>
+    <w:p>
+      <w:pPr>
+        <w:pStyle w:val="ListParagraph"/>
+        <w:ind w:left="2160"/>
+      </w:pPr>
+      <w:r>
+        <w:t>THEN they should be presented with a platform specifically designed for this task.</w:t>
       </w:r>
     </w:p>
     <w:p>
@@ -668,34 +667,25 @@
         </w:numPr>
       </w:pPr>
       <w:r>
-        <w:t>GIVEN</w:t>
-      </w:r>
-      <w:r>
-        <w:t xml:space="preserve"> the accountant is viewing the accounts receivable section,</w:t>
-      </w:r>
-    </w:p>
-    <w:p>
-      <w:pPr>
-        <w:pStyle w:val="ListParagraph"/>
-        <w:ind w:left="2160"/>
-      </w:pPr>
-      <w:r>
-        <w:t>WHEN</w:t>
-      </w:r>
-      <w:r>
-        <w:t xml:space="preserve"> they interact with the interface,</w:t>
-      </w:r>
-    </w:p>
-    <w:p>
-      <w:pPr>
-        <w:pStyle w:val="ListParagraph"/>
-        <w:ind w:left="2160"/>
-      </w:pPr>
-      <w:r>
-        <w:t>THEN</w:t>
-      </w:r>
-      <w:r>
-        <w:t xml:space="preserve"> they should see a list of all accounts receivable entries for the company, showing details including customer name, invoice number, due date, amount, and status.</w:t>
+        <w:t>GIVEN the accountant is filling out the form or interface to add a new accounts receivable entry,</w:t>
+      </w:r>
+    </w:p>
+    <w:p>
+      <w:pPr>
+        <w:pStyle w:val="ListParagraph"/>
+        <w:ind w:left="2160"/>
+      </w:pPr>
+      <w:r>
+        <w:t>WHEN they input the required information, including customer name, invoice number, due date, and amount,</w:t>
+      </w:r>
+    </w:p>
+    <w:p>
+      <w:pPr>
+        <w:pStyle w:val="ListParagraph"/>
+        <w:ind w:left="2160"/>
+      </w:pPr>
+      <w:r>
+        <w:t>THEN the interface should allow them to select the customer associated with the invoice from a dropdown list populated with existing customer records.</w:t>
       </w:r>
     </w:p>
     <w:p>
@@ -707,34 +697,25 @@
         </w:numPr>
       </w:pPr>
       <w:r>
-        <w:t>GIVEN</w:t>
-      </w:r>
-      <w:r>
-        <w:t xml:space="preserve"> the accountant is viewing the accounts receivable list,</w:t>
-      </w:r>
-    </w:p>
-    <w:p>
-      <w:pPr>
-        <w:pStyle w:val="ListParagraph"/>
-        <w:ind w:left="2160"/>
-      </w:pPr>
-      <w:r>
-        <w:t>WHEN</w:t>
-      </w:r>
-      <w:r>
-        <w:t xml:space="preserve"> they interact with the interface,</w:t>
-      </w:r>
-    </w:p>
-    <w:p>
-      <w:pPr>
-        <w:pStyle w:val="ListParagraph"/>
-        <w:ind w:left="2160"/>
-      </w:pPr>
-      <w:r>
-        <w:t>THEN</w:t>
-      </w:r>
-      <w:r>
-        <w:t xml:space="preserve"> they should be able to sort and filter the entries by criteria such as customer name, invoice number, or status.</w:t>
+        <w:t>GIVEN the accountant is filling out the form or interface to add a new accounts receivable entry,</w:t>
+      </w:r>
+    </w:p>
+    <w:p>
+      <w:pPr>
+        <w:pStyle w:val="ListParagraph"/>
+        <w:ind w:left="2160"/>
+      </w:pPr>
+      <w:r>
+        <w:t>WHEN they attempt to submit the form,</w:t>
+      </w:r>
+    </w:p>
+    <w:p>
+      <w:pPr>
+        <w:pStyle w:val="ListParagraph"/>
+        <w:ind w:left="2160"/>
+      </w:pPr>
+      <w:r>
+        <w:t>THEN the system should validate the input fields to ensure all required information is provided and that the amount is valid.</w:t>
       </w:r>
     </w:p>
     <w:p>
@@ -746,34 +727,26 @@
         </w:numPr>
       </w:pPr>
       <w:r>
-        <w:t>GIVEN</w:t>
-      </w:r>
-      <w:r>
-        <w:t xml:space="preserve"> the accountant is viewing the accounts receivable list,</w:t>
-      </w:r>
-    </w:p>
-    <w:p>
-      <w:pPr>
-        <w:pStyle w:val="ListParagraph"/>
-        <w:ind w:left="2160"/>
-      </w:pPr>
-      <w:r>
-        <w:t>WHEN</w:t>
-      </w:r>
-      <w:r>
-        <w:t xml:space="preserve"> they click on an entry,</w:t>
-      </w:r>
-    </w:p>
-    <w:p>
-      <w:pPr>
-        <w:pStyle w:val="ListParagraph"/>
-        <w:ind w:left="2160"/>
-      </w:pPr>
-      <w:r>
-        <w:t>THEN</w:t>
-      </w:r>
-      <w:r>
-        <w:t xml:space="preserve"> they should be able to view additional details if necessary, such as payment history or related transactions.</w:t>
+        <w:t>GIVEN the accountant has successfully submitted the new accounts receivable entry form,</w:t>
+      </w:r>
+    </w:p>
+    <w:p>
+      <w:pPr>
+        <w:pStyle w:val="ListParagraph"/>
+        <w:ind w:left="2160"/>
+      </w:pPr>
+      <w:r>
+        <w:t>WHEN the submission is processed,</w:t>
+      </w:r>
+    </w:p>
+    <w:p>
+      <w:pPr>
+        <w:pStyle w:val="ListParagraph"/>
+        <w:ind w:left="2160"/>
+      </w:pPr>
+      <w:r>
+        <w:lastRenderedPageBreak/>
+        <w:t>THEN the new accounts receivable entry should be immediately reflected in the system and displayed in the accounts receivable list.</w:t>
       </w:r>
     </w:p>
     <w:p>
@@ -800,7 +773,6 @@
           <w:b/>
           <w:bCs/>
         </w:rPr>
-        <w:lastRenderedPageBreak/>
         <w:t>User Stories</w:t>
       </w:r>
       <w:r>
@@ -1122,6 +1094,7 @@
         </w:numPr>
       </w:pPr>
       <w:r>
+        <w:lastRenderedPageBreak/>
         <w:t>GIVEN</w:t>
       </w:r>
       <w:r>
@@ -1146,7 +1119,6 @@
         <w:ind w:left="2160"/>
       </w:pPr>
       <w:r>
-        <w:lastRenderedPageBreak/>
         <w:t>THEN</w:t>
       </w:r>
       <w:r>
@@ -1552,6 +1524,7 @@
         <w:ind w:left="2160"/>
       </w:pPr>
       <w:r>
+        <w:lastRenderedPageBreak/>
         <w:t>THEN</w:t>
       </w:r>
       <w:r>
@@ -1580,7 +1553,6 @@
         <w:ind w:left="2160"/>
       </w:pPr>
       <w:r>
-        <w:lastRenderedPageBreak/>
         <w:t>WHEN</w:t>
       </w:r>
       <w:r>
@@ -1976,6 +1948,7 @@
         <w:ind w:left="2160"/>
       </w:pPr>
       <w:r>
+        <w:lastRenderedPageBreak/>
         <w:t>THEN</w:t>
       </w:r>
       <w:r>
@@ -5024,6 +4997,7 @@
   <w:style w:type="character" w:default="1" w:styleId="DefaultParagraphFont">
     <w:name w:val="Default Paragraph Font"/>
     <w:uiPriority w:val="1"/>
+    <w:semiHidden/>
     <w:unhideWhenUsed/>
   </w:style>
   <w:style w:type="table" w:default="1" w:styleId="TableNormal">

</xml_diff>